<commit_message>
Adding the expo prep including logo, poster & business card. Aslo updated data for mahara including pdfs
</commit_message>
<xml_diff>
--- a/How_To_Download_Dash_Warning.docx
+++ b/How_To_Download_Dash_Warning.docx
@@ -9,31 +9,23 @@
         <w:jc w:val="center"/>
         <w:rPr>
           <w:rFonts w:ascii="Open Sans" w:hAnsi="Open Sans" w:cs="Open Sans"/>
-          <w:color w:val="333333"/>
-          <w:sz w:val="21"/>
-          <w:szCs w:val="21"/>
+          <w:b/>
+          <w:bCs/>
+          <w:color w:val="333333"/>
+          <w:sz w:val="28"/>
+          <w:szCs w:val="28"/>
         </w:rPr>
       </w:pPr>
       <w:r>
         <w:rPr>
           <w:rFonts w:ascii="Open Sans" w:hAnsi="Open Sans" w:cs="Open Sans"/>
-          <w:color w:val="333333"/>
-        </w:rPr>
-        <w:t xml:space="preserve">In order to download Dash </w:t>
-      </w:r>
-      <w:r>
-        <w:rPr>
-          <w:rFonts w:ascii="Open Sans" w:hAnsi="Open Sans" w:cs="Open Sans"/>
-          <w:color w:val="333333"/>
-        </w:rPr>
-        <w:t>Warning,</w:t>
-      </w:r>
-      <w:r>
-        <w:rPr>
-          <w:rFonts w:ascii="Open Sans" w:hAnsi="Open Sans" w:cs="Open Sans"/>
-          <w:color w:val="333333"/>
-        </w:rPr>
-        <w:t xml:space="preserve"> you need to follow these steps:</w:t>
+          <w:b/>
+          <w:bCs/>
+          <w:color w:val="333333"/>
+          <w:sz w:val="28"/>
+          <w:szCs w:val="28"/>
+        </w:rPr>
+        <w:t>Android Devices Only</w:t>
       </w:r>
     </w:p>
     <w:p>
@@ -53,6 +45,26 @@
           <w:rFonts w:ascii="Open Sans" w:hAnsi="Open Sans" w:cs="Open Sans"/>
           <w:color w:val="333333"/>
         </w:rPr>
+        <w:t>In order to download Dash Warning, you need to follow these steps:</w:t>
+      </w:r>
+    </w:p>
+    <w:p>
+      <w:pPr>
+        <w:pStyle w:val="NormalWeb"/>
+        <w:spacing w:before="0" w:beforeAutospacing="0" w:after="158" w:afterAutospacing="0"/>
+        <w:jc w:val="center"/>
+        <w:rPr>
+          <w:rFonts w:ascii="Open Sans" w:hAnsi="Open Sans" w:cs="Open Sans"/>
+          <w:color w:val="333333"/>
+          <w:sz w:val="21"/>
+          <w:szCs w:val="21"/>
+        </w:rPr>
+      </w:pPr>
+      <w:r>
+        <w:rPr>
+          <w:rFonts w:ascii="Open Sans" w:hAnsi="Open Sans" w:cs="Open Sans"/>
+          <w:color w:val="333333"/>
+        </w:rPr>
         <w:t>1. Download </w:t>
       </w:r>
       <w:r>
@@ -77,21 +89,6 @@
           <w:color w:val="333333"/>
         </w:rPr>
         <w:t>Google Play Store</w:t>
-      </w:r>
-      <w:r>
-        <w:rPr>
-          <w:rFonts w:ascii="Open Sans" w:hAnsi="Open Sans" w:cs="Open Sans"/>
-          <w:color w:val="333333"/>
-        </w:rPr>
-        <w:t> / </w:t>
-      </w:r>
-      <w:r>
-        <w:rPr>
-          <w:rStyle w:val="Strong"/>
-          <w:rFonts w:ascii="Open Sans" w:hAnsi="Open Sans" w:cs="Open Sans"/>
-          <w:color w:val="333333"/>
-        </w:rPr>
-        <w:t>Apple Store</w:t>
       </w:r>
     </w:p>
     <w:p>

</xml_diff>